<commit_message>
finish task 5 a.
</commit_message>
<xml_diff>
--- a/Assignments/Ass2A/ass2a_student 2/T5-tsa-transaction.docx
+++ b/Assignments/Ass2A/ass2a_student 2/T5-tsa-transaction.docx
@@ -1,35 +1,52 @@
 
 <file path=word/document.xml><?xml version="1.0" encoding="utf-8"?>
-<w:document xmlns:wpc="http://schemas.microsoft.com/office/word/2010/wordprocessingCanvas" xmlns:cx="http://schemas.microsoft.com/office/drawing/2014/chartex" xmlns:cx1="http://schemas.microsoft.com/office/drawing/2015/9/8/chartex" xmlns:cx2="http://schemas.microsoft.com/office/drawing/2015/10/21/chartex" xmlns:cx3="http://schemas.microsoft.com/office/drawing/2016/5/9/chartex" xmlns:cx4="http://schemas.microsoft.com/office/drawing/2016/5/10/chartex" xmlns:cx5="http://schemas.microsoft.com/office/drawing/2016/5/11/chartex" xmlns:cx6="http://schemas.microsoft.com/office/drawing/2016/5/12/chartex" xmlns:cx7="http://schemas.microsoft.com/office/drawing/2016/5/13/chartex" xmlns:cx8="http://schemas.microsoft.com/office/drawing/2016/5/14/chartex" xmlns:mc="http://schemas.openxmlformats.org/markup-compatibility/2006" xmlns:aink="http://schemas.microsoft.com/office/drawing/2016/ink" xmlns:am3d="http://schemas.microsoft.com/office/drawing/2017/model3d" xmlns:o="urn:schemas-microsoft-com:office:office" xmlns:r="http://schemas.openxmlformats.org/officeDocument/2006/relationships" xmlns:m="http://schemas.openxmlformats.org/officeDocument/2006/math" xmlns:v="urn:schemas-microsoft-com:vml" xmlns:wp14="http://schemas.microsoft.com/office/word/2010/wordprocessingDrawing" xmlns:wp="http://schemas.openxmlformats.org/drawingml/2006/wordprocessingDrawing" xmlns:w10="urn:schemas-microsoft-com:office:word" xmlns:w="http://schemas.openxmlformats.org/wordprocessingml/2006/main" xmlns:w14="http://schemas.microsoft.com/office/word/2010/wordml" xmlns:w15="http://schemas.microsoft.com/office/word/2012/wordml" xmlns:w16cex="http://schemas.microsoft.com/office/word/2018/wordml/cex" xmlns:w16cid="http://schemas.microsoft.com/office/word/2016/wordml/cid" xmlns:w16="http://schemas.microsoft.com/office/word/2018/wordml" xmlns:w16sdtdh="http://schemas.microsoft.com/office/word/2020/wordml/sdtdatahash" xmlns:w16se="http://schemas.microsoft.com/office/word/2015/wordml/symex" xmlns:wpg="http://schemas.microsoft.com/office/word/2010/wordprocessingGroup" xmlns:wpi="http://schemas.microsoft.com/office/word/2010/wordprocessingInk" xmlns:wne="http://schemas.microsoft.com/office/word/2006/wordml" xmlns:wps="http://schemas.microsoft.com/office/word/2010/wordprocessingShape" mc:Ignorable="w14 w15 w16se w16cid w16 w16cex w16sdtdh wp14">
+<w:document xmlns:wpc="http://schemas.microsoft.com/office/word/2010/wordprocessingCanvas" xmlns:cx="http://schemas.microsoft.com/office/drawing/2014/chartex" xmlns:cx1="http://schemas.microsoft.com/office/drawing/2015/9/8/chartex" xmlns:cx2="http://schemas.microsoft.com/office/drawing/2015/10/21/chartex" xmlns:cx3="http://schemas.microsoft.com/office/drawing/2016/5/9/chartex" xmlns:cx4="http://schemas.microsoft.com/office/drawing/2016/5/10/chartex" xmlns:cx5="http://schemas.microsoft.com/office/drawing/2016/5/11/chartex" xmlns:cx6="http://schemas.microsoft.com/office/drawing/2016/5/12/chartex" xmlns:cx7="http://schemas.microsoft.com/office/drawing/2016/5/13/chartex" xmlns:cx8="http://schemas.microsoft.com/office/drawing/2016/5/14/chartex" xmlns:mc="http://schemas.openxmlformats.org/markup-compatibility/2006" xmlns:aink="http://schemas.microsoft.com/office/drawing/2016/ink" xmlns:am3d="http://schemas.microsoft.com/office/drawing/2017/model3d" xmlns:o="urn:schemas-microsoft-com:office:office" xmlns:oel="http://schemas.microsoft.com/office/2019/extlst" xmlns:r="http://schemas.openxmlformats.org/officeDocument/2006/relationships" xmlns:m="http://schemas.openxmlformats.org/officeDocument/2006/math" xmlns:v="urn:schemas-microsoft-com:vml" xmlns:wp14="http://schemas.microsoft.com/office/word/2010/wordprocessingDrawing" xmlns:wp="http://schemas.openxmlformats.org/drawingml/2006/wordprocessingDrawing" xmlns:w10="urn:schemas-microsoft-com:office:word" xmlns:w="http://schemas.openxmlformats.org/wordprocessingml/2006/main" xmlns:w14="http://schemas.microsoft.com/office/word/2010/wordml" xmlns:w15="http://schemas.microsoft.com/office/word/2012/wordml" xmlns:w16cex="http://schemas.microsoft.com/office/word/2018/wordml/cex" xmlns:w16cid="http://schemas.microsoft.com/office/word/2016/wordml/cid" xmlns:w16="http://schemas.microsoft.com/office/word/2018/wordml" xmlns:w16sdtdh="http://schemas.microsoft.com/office/word/2020/wordml/sdtdatahash" xmlns:w16se="http://schemas.microsoft.com/office/word/2015/wordml/symex" xmlns:wpg="http://schemas.microsoft.com/office/word/2010/wordprocessingGroup" xmlns:wpi="http://schemas.microsoft.com/office/word/2010/wordprocessingInk" xmlns:wne="http://schemas.microsoft.com/office/word/2006/wordml" xmlns:wps="http://schemas.microsoft.com/office/word/2010/wordprocessingShape" mc:Ignorable="w14 w15 w16se w16cid w16 w16cex w16sdtdh wp14">
   <w:body>
-    <w:p>
-      <w:r>
-        <w:t>Student ID:</w:t>
-      </w:r>
-    </w:p>
-    <w:p>
-      <w:r>
-        <w:t>Student Name:</w:t>
-      </w:r>
-    </w:p>
-    <w:p>
-      <w:r>
-        <w:t>Unit Code:</w:t>
-      </w:r>
-    </w:p>
-    <w:p>
-      <w:r>
-        <w:t>Applied Class No:</w:t>
-      </w:r>
-    </w:p>
     <w:p>
       <w:pPr>
         <w:widowControl w:val="0"/>
         <w:spacing w:before="240"/>
         <w:ind w:right="-7"/>
       </w:pPr>
-      <w:r>
-        <w:t>Comments for your marker:</w:t>
+      <w:bookmarkStart w:id="0" w:name="OLE_LINK5"/>
+      <w:r>
+        <w:t>Student ID: 33049246</w:t>
+      </w:r>
+    </w:p>
+    <w:p>
+      <w:pPr>
+        <w:widowControl w:val="0"/>
+        <w:spacing w:before="240"/>
+        <w:ind w:right="-7"/>
+      </w:pPr>
+      <w:r>
+        <w:t>Student Name: Xiaowen Zhou</w:t>
+      </w:r>
+    </w:p>
+    <w:p>
+      <w:pPr>
+        <w:widowControl w:val="0"/>
+        <w:spacing w:before="240"/>
+        <w:ind w:right="-7"/>
+      </w:pPr>
+      <w:r>
+        <w:t xml:space="preserve">Unit Code: </w:t>
+      </w:r>
+      <w:r>
+        <w:t>FIT 2094</w:t>
+      </w:r>
+    </w:p>
+    <w:p>
+      <w:pPr>
+        <w:widowControl w:val="0"/>
+        <w:spacing w:before="240"/>
+        <w:ind w:right="-7"/>
+      </w:pPr>
+      <w:r>
+        <w:t>Applied Class No: Applied 01, Melbourne Wed 18:</w:t>
+      </w:r>
+      <w:r>
+        <w:t>00</w:t>
       </w:r>
     </w:p>
     <w:p/>
@@ -70,7 +87,7 @@
       <w:tr>
         <w:tc>
           <w:tcPr>
-            <w:tcW w:w="780" w:type="dxa"/>
+            <w:tcW w:w="781" w:type="dxa"/>
             <w:shd w:val="clear" w:color="auto" w:fill="auto"/>
             <w:tcMar>
               <w:top w:w="100" w:type="dxa"/>
@@ -97,7 +114,7 @@
         </w:tc>
         <w:tc>
           <w:tcPr>
-            <w:tcW w:w="1050" w:type="dxa"/>
+            <w:tcW w:w="1051" w:type="dxa"/>
             <w:shd w:val="clear" w:color="auto" w:fill="auto"/>
             <w:tcMar>
               <w:top w:w="100" w:type="dxa"/>
@@ -261,7 +278,7 @@
       <w:tr>
         <w:tc>
           <w:tcPr>
-            <w:tcW w:w="780" w:type="dxa"/>
+            <w:tcW w:w="781" w:type="dxa"/>
             <w:shd w:val="clear" w:color="auto" w:fill="auto"/>
             <w:tcMar>
               <w:top w:w="100" w:type="dxa"/>
@@ -288,7 +305,7 @@
         </w:tc>
         <w:tc>
           <w:tcPr>
-            <w:tcW w:w="1050" w:type="dxa"/>
+            <w:tcW w:w="1051" w:type="dxa"/>
             <w:shd w:val="clear" w:color="auto" w:fill="auto"/>
             <w:tcMar>
               <w:top w:w="100" w:type="dxa"/>
@@ -356,6 +373,26 @@
               <w:widowControl w:val="0"/>
               <w:spacing w:line="240" w:lineRule="auto"/>
             </w:pPr>
+            <w:r>
+              <w:rPr>
+                <w:color w:val="0070C0"/>
+              </w:rPr>
+              <w:t>X(</w:t>
+            </w:r>
+            <w:proofErr w:type="spellStart"/>
+            <w:r>
+              <w:rPr>
+                <w:color w:val="0070C0"/>
+              </w:rPr>
+              <w:t>T1</w:t>
+            </w:r>
+            <w:proofErr w:type="spellEnd"/>
+            <w:r>
+              <w:rPr>
+                <w:color w:val="0070C0"/>
+              </w:rPr>
+              <w:t>)</w:t>
+            </w:r>
           </w:p>
         </w:tc>
         <w:tc>
@@ -416,7 +453,7 @@
       <w:tr>
         <w:tc>
           <w:tcPr>
-            <w:tcW w:w="780" w:type="dxa"/>
+            <w:tcW w:w="781" w:type="dxa"/>
             <w:shd w:val="clear" w:color="auto" w:fill="auto"/>
             <w:tcMar>
               <w:top w:w="100" w:type="dxa"/>
@@ -443,7 +480,7 @@
         </w:tc>
         <w:tc>
           <w:tcPr>
-            <w:tcW w:w="1050" w:type="dxa"/>
+            <w:tcW w:w="1051" w:type="dxa"/>
             <w:shd w:val="clear" w:color="auto" w:fill="auto"/>
             <w:tcMar>
               <w:top w:w="100" w:type="dxa"/>
@@ -529,6 +566,26 @@
               <w:widowControl w:val="0"/>
               <w:spacing w:line="240" w:lineRule="auto"/>
             </w:pPr>
+            <w:r>
+              <w:rPr>
+                <w:color w:val="0070C0"/>
+              </w:rPr>
+              <w:t>X(</w:t>
+            </w:r>
+            <w:proofErr w:type="spellStart"/>
+            <w:r>
+              <w:rPr>
+                <w:color w:val="0070C0"/>
+              </w:rPr>
+              <w:t>T1</w:t>
+            </w:r>
+            <w:proofErr w:type="spellEnd"/>
+            <w:r>
+              <w:rPr>
+                <w:color w:val="0070C0"/>
+              </w:rPr>
+              <w:t>)</w:t>
+            </w:r>
           </w:p>
         </w:tc>
         <w:tc>
@@ -571,7 +628,7 @@
       <w:tr>
         <w:tc>
           <w:tcPr>
-            <w:tcW w:w="780" w:type="dxa"/>
+            <w:tcW w:w="781" w:type="dxa"/>
             <w:shd w:val="clear" w:color="auto" w:fill="auto"/>
             <w:tcMar>
               <w:top w:w="100" w:type="dxa"/>
@@ -598,7 +655,7 @@
         </w:tc>
         <w:tc>
           <w:tcPr>
-            <w:tcW w:w="1050" w:type="dxa"/>
+            <w:tcW w:w="1051" w:type="dxa"/>
             <w:shd w:val="clear" w:color="auto" w:fill="auto"/>
             <w:tcMar>
               <w:top w:w="100" w:type="dxa"/>
@@ -701,7 +758,32 @@
             <w:pPr>
               <w:widowControl w:val="0"/>
               <w:spacing w:line="240" w:lineRule="auto"/>
-            </w:pPr>
+              <w:rPr>
+                <w:color w:val="0070C0"/>
+              </w:rPr>
+            </w:pPr>
+            <w:bookmarkStart w:id="1" w:name="OLE_LINK6"/>
+            <w:r>
+              <w:rPr>
+                <w:color w:val="0070C0"/>
+              </w:rPr>
+              <w:t>S(</w:t>
+            </w:r>
+            <w:proofErr w:type="spellStart"/>
+            <w:r>
+              <w:rPr>
+                <w:color w:val="0070C0"/>
+              </w:rPr>
+              <w:t>T2</w:t>
+            </w:r>
+            <w:proofErr w:type="spellEnd"/>
+            <w:r>
+              <w:rPr>
+                <w:color w:val="0070C0"/>
+              </w:rPr>
+              <w:t>)</w:t>
+            </w:r>
+            <w:bookmarkEnd w:id="1"/>
           </w:p>
         </w:tc>
         <w:tc>
@@ -726,7 +808,7 @@
       <w:tr>
         <w:tc>
           <w:tcPr>
-            <w:tcW w:w="780" w:type="dxa"/>
+            <w:tcW w:w="781" w:type="dxa"/>
             <w:shd w:val="clear" w:color="auto" w:fill="auto"/>
             <w:tcMar>
               <w:top w:w="100" w:type="dxa"/>
@@ -753,7 +835,7 @@
         </w:tc>
         <w:tc>
           <w:tcPr>
-            <w:tcW w:w="1050" w:type="dxa"/>
+            <w:tcW w:w="1051" w:type="dxa"/>
             <w:shd w:val="clear" w:color="auto" w:fill="auto"/>
             <w:tcMar>
               <w:top w:w="100" w:type="dxa"/>
@@ -875,13 +957,33 @@
               <w:widowControl w:val="0"/>
               <w:spacing w:line="240" w:lineRule="auto"/>
             </w:pPr>
+            <w:r>
+              <w:rPr>
+                <w:color w:val="0070C0"/>
+              </w:rPr>
+              <w:t>S(</w:t>
+            </w:r>
+            <w:proofErr w:type="spellStart"/>
+            <w:r>
+              <w:rPr>
+                <w:color w:val="0070C0"/>
+              </w:rPr>
+              <w:t>T2</w:t>
+            </w:r>
+            <w:proofErr w:type="spellEnd"/>
+            <w:r>
+              <w:rPr>
+                <w:color w:val="0070C0"/>
+              </w:rPr>
+              <w:t>)</w:t>
+            </w:r>
           </w:p>
         </w:tc>
       </w:tr>
       <w:tr>
         <w:tc>
           <w:tcPr>
-            <w:tcW w:w="780" w:type="dxa"/>
+            <w:tcW w:w="781" w:type="dxa"/>
             <w:shd w:val="clear" w:color="auto" w:fill="auto"/>
             <w:tcMar>
               <w:top w:w="100" w:type="dxa"/>
@@ -908,7 +1010,7 @@
         </w:tc>
         <w:tc>
           <w:tcPr>
-            <w:tcW w:w="1050" w:type="dxa"/>
+            <w:tcW w:w="1051" w:type="dxa"/>
             <w:shd w:val="clear" w:color="auto" w:fill="auto"/>
             <w:tcMar>
               <w:top w:w="100" w:type="dxa"/>
@@ -976,6 +1078,34 @@
               <w:widowControl w:val="0"/>
               <w:spacing w:line="240" w:lineRule="auto"/>
             </w:pPr>
+            <w:bookmarkStart w:id="2" w:name="OLE_LINK7"/>
+            <w:r>
+              <w:rPr>
+                <w:color w:val="0070C0"/>
+              </w:rPr>
+              <w:t>X(</w:t>
+            </w:r>
+            <w:proofErr w:type="spellStart"/>
+            <w:r>
+              <w:rPr>
+                <w:color w:val="0070C0"/>
+              </w:rPr>
+              <w:t>T</w:t>
+            </w:r>
+            <w:r>
+              <w:rPr>
+                <w:color w:val="0070C0"/>
+              </w:rPr>
+              <w:t>3</w:t>
+            </w:r>
+            <w:proofErr w:type="spellEnd"/>
+            <w:r>
+              <w:rPr>
+                <w:color w:val="0070C0"/>
+              </w:rPr>
+              <w:t>)</w:t>
+            </w:r>
+            <w:bookmarkEnd w:id="2"/>
           </w:p>
         </w:tc>
         <w:tc>
@@ -1036,7 +1166,7 @@
       <w:tr>
         <w:tc>
           <w:tcPr>
-            <w:tcW w:w="780" w:type="dxa"/>
+            <w:tcW w:w="781" w:type="dxa"/>
             <w:shd w:val="clear" w:color="auto" w:fill="auto"/>
             <w:tcMar>
               <w:top w:w="100" w:type="dxa"/>
@@ -1063,7 +1193,7 @@
         </w:tc>
         <w:tc>
           <w:tcPr>
-            <w:tcW w:w="1050" w:type="dxa"/>
+            <w:tcW w:w="1051" w:type="dxa"/>
             <w:shd w:val="clear" w:color="auto" w:fill="auto"/>
             <w:tcMar>
               <w:top w:w="100" w:type="dxa"/>
@@ -1167,6 +1297,32 @@
               <w:widowControl w:val="0"/>
               <w:spacing w:line="240" w:lineRule="auto"/>
             </w:pPr>
+            <w:r>
+              <w:rPr>
+                <w:color w:val="0070C0"/>
+              </w:rPr>
+              <w:t>X(</w:t>
+            </w:r>
+            <w:proofErr w:type="spellStart"/>
+            <w:r>
+              <w:rPr>
+                <w:color w:val="0070C0"/>
+              </w:rPr>
+              <w:t>T</w:t>
+            </w:r>
+            <w:r>
+              <w:rPr>
+                <w:color w:val="0070C0"/>
+              </w:rPr>
+              <w:t>2</w:t>
+            </w:r>
+            <w:proofErr w:type="spellEnd"/>
+            <w:r>
+              <w:rPr>
+                <w:color w:val="0070C0"/>
+              </w:rPr>
+              <w:t>)</w:t>
+            </w:r>
           </w:p>
         </w:tc>
         <w:tc>
@@ -1191,7 +1347,7 @@
       <w:tr>
         <w:tc>
           <w:tcPr>
-            <w:tcW w:w="780" w:type="dxa"/>
+            <w:tcW w:w="781" w:type="dxa"/>
             <w:shd w:val="clear" w:color="auto" w:fill="auto"/>
             <w:tcMar>
               <w:top w:w="100" w:type="dxa"/>
@@ -1218,7 +1374,7 @@
         </w:tc>
         <w:tc>
           <w:tcPr>
-            <w:tcW w:w="1050" w:type="dxa"/>
+            <w:tcW w:w="1051" w:type="dxa"/>
             <w:shd w:val="clear" w:color="auto" w:fill="auto"/>
             <w:tcMar>
               <w:top w:w="100" w:type="dxa"/>
@@ -1346,7 +1502,7 @@
       <w:tr>
         <w:tc>
           <w:tcPr>
-            <w:tcW w:w="780" w:type="dxa"/>
+            <w:tcW w:w="781" w:type="dxa"/>
             <w:shd w:val="clear" w:color="auto" w:fill="auto"/>
             <w:tcMar>
               <w:top w:w="100" w:type="dxa"/>
@@ -1373,7 +1529,7 @@
         </w:tc>
         <w:tc>
           <w:tcPr>
-            <w:tcW w:w="1050" w:type="dxa"/>
+            <w:tcW w:w="1051" w:type="dxa"/>
             <w:shd w:val="clear" w:color="auto" w:fill="auto"/>
             <w:tcMar>
               <w:top w:w="100" w:type="dxa"/>
@@ -1477,6 +1633,26 @@
               <w:widowControl w:val="0"/>
               <w:spacing w:line="240" w:lineRule="auto"/>
             </w:pPr>
+            <w:r>
+              <w:rPr>
+                <w:color w:val="0070C0"/>
+              </w:rPr>
+              <w:t>X(</w:t>
+            </w:r>
+            <w:proofErr w:type="spellStart"/>
+            <w:r>
+              <w:rPr>
+                <w:color w:val="0070C0"/>
+              </w:rPr>
+              <w:t>T3</w:t>
+            </w:r>
+            <w:proofErr w:type="spellEnd"/>
+            <w:r>
+              <w:rPr>
+                <w:color w:val="0070C0"/>
+              </w:rPr>
+              <w:t>)</w:t>
+            </w:r>
           </w:p>
         </w:tc>
         <w:tc>
@@ -1501,7 +1677,7 @@
       <w:tr>
         <w:tc>
           <w:tcPr>
-            <w:tcW w:w="780" w:type="dxa"/>
+            <w:tcW w:w="781" w:type="dxa"/>
             <w:shd w:val="clear" w:color="auto" w:fill="auto"/>
             <w:tcMar>
               <w:top w:w="100" w:type="dxa"/>
@@ -1528,7 +1704,7 @@
         </w:tc>
         <w:tc>
           <w:tcPr>
-            <w:tcW w:w="1050" w:type="dxa"/>
+            <w:tcW w:w="1051" w:type="dxa"/>
             <w:shd w:val="clear" w:color="auto" w:fill="auto"/>
             <w:tcMar>
               <w:top w:w="100" w:type="dxa"/>
@@ -1614,6 +1790,32 @@
               <w:widowControl w:val="0"/>
               <w:spacing w:line="240" w:lineRule="auto"/>
             </w:pPr>
+            <w:r>
+              <w:rPr>
+                <w:color w:val="0070C0"/>
+              </w:rPr>
+              <w:t>X(</w:t>
+            </w:r>
+            <w:proofErr w:type="spellStart"/>
+            <w:r>
+              <w:rPr>
+                <w:color w:val="0070C0"/>
+              </w:rPr>
+              <w:t>T</w:t>
+            </w:r>
+            <w:r>
+              <w:rPr>
+                <w:color w:val="0070C0"/>
+              </w:rPr>
+              <w:t>2</w:t>
+            </w:r>
+            <w:proofErr w:type="spellEnd"/>
+            <w:r>
+              <w:rPr>
+                <w:color w:val="0070C0"/>
+              </w:rPr>
+              <w:t>)</w:t>
+            </w:r>
           </w:p>
         </w:tc>
         <w:tc>
@@ -1656,7 +1858,7 @@
       <w:tr>
         <w:tc>
           <w:tcPr>
-            <w:tcW w:w="780" w:type="dxa"/>
+            <w:tcW w:w="781" w:type="dxa"/>
             <w:shd w:val="clear" w:color="auto" w:fill="auto"/>
             <w:tcMar>
               <w:top w:w="100" w:type="dxa"/>
@@ -1683,7 +1885,7 @@
         </w:tc>
         <w:tc>
           <w:tcPr>
-            <w:tcW w:w="1050" w:type="dxa"/>
+            <w:tcW w:w="1051" w:type="dxa"/>
             <w:shd w:val="clear" w:color="auto" w:fill="auto"/>
             <w:tcMar>
               <w:top w:w="100" w:type="dxa"/>
@@ -1751,6 +1953,32 @@
               <w:widowControl w:val="0"/>
               <w:spacing w:line="240" w:lineRule="auto"/>
             </w:pPr>
+            <w:r>
+              <w:rPr>
+                <w:color w:val="0070C0"/>
+              </w:rPr>
+              <w:t>X(</w:t>
+            </w:r>
+            <w:proofErr w:type="spellStart"/>
+            <w:r>
+              <w:rPr>
+                <w:color w:val="0070C0"/>
+              </w:rPr>
+              <w:t>T</w:t>
+            </w:r>
+            <w:r>
+              <w:rPr>
+                <w:color w:val="0070C0"/>
+              </w:rPr>
+              <w:t>2</w:t>
+            </w:r>
+            <w:proofErr w:type="spellEnd"/>
+            <w:r>
+              <w:rPr>
+                <w:color w:val="0070C0"/>
+              </w:rPr>
+              <w:t>)</w:t>
+            </w:r>
           </w:p>
         </w:tc>
         <w:tc>
@@ -1836,10 +2064,92 @@
         </w:tabs>
         <w:spacing w:line="240" w:lineRule="auto"/>
       </w:pPr>
+      <w:bookmarkStart w:id="3" w:name="OLE_LINK8"/>
       <w:r>
         <w:t xml:space="preserve">Does a deadlock exist in this transaction sequence? </w:t>
       </w:r>
     </w:p>
+    <w:p>
+      <w:pPr>
+        <w:tabs>
+          <w:tab w:val="left" w:pos="566"/>
+        </w:tabs>
+        <w:spacing w:line="240" w:lineRule="auto"/>
+        <w:ind w:left="360"/>
+        <w:rPr>
+          <w:color w:val="0070C0"/>
+        </w:rPr>
+      </w:pPr>
+      <w:bookmarkStart w:id="4" w:name="OLE_LINK23"/>
+      <w:r>
+        <w:rPr>
+          <w:color w:val="0070C0"/>
+        </w:rPr>
+        <w:t xml:space="preserve">I think </w:t>
+      </w:r>
+      <w:r>
+        <w:rPr>
+          <w:color w:val="0070C0"/>
+        </w:rPr>
+        <w:t>no deadlock exists in this transaction sequence</w:t>
+      </w:r>
+      <w:bookmarkStart w:id="5" w:name="OLE_LINK24"/>
+      <w:r>
+        <w:rPr>
+          <w:color w:val="0070C0"/>
+        </w:rPr>
+        <w:t>.</w:t>
+      </w:r>
+      <w:r>
+        <w:rPr>
+          <w:color w:val="0070C0"/>
+        </w:rPr>
+        <w:t xml:space="preserve"> </w:t>
+      </w:r>
+      <w:bookmarkStart w:id="6" w:name="OLE_LINK25"/>
+      <w:r>
+        <w:rPr>
+          <w:color w:val="0070C0"/>
+        </w:rPr>
+        <w:t xml:space="preserve">As </w:t>
+      </w:r>
+      <w:r>
+        <w:rPr>
+          <w:color w:val="0070C0"/>
+        </w:rPr>
+        <w:t>no circular dependency is</w:t>
+      </w:r>
+      <w:r>
+        <w:rPr>
+          <w:color w:val="0070C0"/>
+        </w:rPr>
+        <w:t xml:space="preserve"> </w:t>
+      </w:r>
+      <w:bookmarkStart w:id="7" w:name="OLE_LINK26"/>
+      <w:r>
+        <w:rPr>
+          <w:color w:val="0070C0"/>
+        </w:rPr>
+        <w:t>evident.</w:t>
+      </w:r>
+    </w:p>
+    <w:bookmarkEnd w:id="4"/>
+    <w:bookmarkEnd w:id="5"/>
+    <w:bookmarkEnd w:id="6"/>
+    <w:p>
+      <w:pPr>
+        <w:tabs>
+          <w:tab w:val="left" w:pos="566"/>
+        </w:tabs>
+        <w:spacing w:line="240" w:lineRule="auto"/>
+        <w:ind w:left="360"/>
+        <w:rPr>
+          <w:color w:val="0070C0"/>
+        </w:rPr>
+      </w:pPr>
+    </w:p>
+    <w:bookmarkEnd w:id="3"/>
+    <w:bookmarkEnd w:id="7"/>
     <w:p>
       <w:pPr>
         <w:numPr>
@@ -1855,6 +2165,1519 @@
         <w:t>Explain why you came to this conclusion.</w:t>
       </w:r>
     </w:p>
+    <w:p>
+      <w:pPr>
+        <w:tabs>
+          <w:tab w:val="left" w:pos="566"/>
+        </w:tabs>
+        <w:spacing w:line="240" w:lineRule="auto"/>
+      </w:pPr>
+    </w:p>
+    <w:p>
+      <w:pPr>
+        <w:tabs>
+          <w:tab w:val="left" w:pos="566"/>
+        </w:tabs>
+        <w:spacing w:line="240" w:lineRule="auto"/>
+        <w:rPr>
+          <w:color w:val="0070C0"/>
+        </w:rPr>
+      </w:pPr>
+      <w:r>
+        <w:rPr>
+          <w:color w:val="0070C0"/>
+        </w:rPr>
+        <w:t xml:space="preserve">     </w:t>
+      </w:r>
+      <w:r>
+        <w:rPr>
+          <w:color w:val="0070C0"/>
+        </w:rPr>
+        <w:t>FOLLOW STEP BY STEP:</w:t>
+      </w:r>
+    </w:p>
+    <w:p>
+      <w:pPr>
+        <w:tabs>
+          <w:tab w:val="left" w:pos="566"/>
+        </w:tabs>
+        <w:spacing w:line="240" w:lineRule="auto"/>
+        <w:rPr>
+          <w:color w:val="0070C0"/>
+        </w:rPr>
+      </w:pPr>
+    </w:p>
+    <w:p>
+      <w:pPr>
+        <w:tabs>
+          <w:tab w:val="left" w:pos="566"/>
+        </w:tabs>
+        <w:spacing w:line="240" w:lineRule="auto"/>
+        <w:ind w:left="720"/>
+        <w:rPr>
+          <w:color w:val="0070C0"/>
+        </w:rPr>
+      </w:pPr>
+      <w:bookmarkStart w:id="8" w:name="OLE_LINK9"/>
+      <w:r>
+        <w:rPr>
+          <w:color w:val="0070C0"/>
+        </w:rPr>
+        <w:t xml:space="preserve">In </w:t>
+      </w:r>
+      <w:r>
+        <w:rPr>
+          <w:color w:val="0070C0"/>
+        </w:rPr>
+        <w:t>Time 0:</w:t>
+      </w:r>
+    </w:p>
+    <w:p>
+      <w:pPr>
+        <w:tabs>
+          <w:tab w:val="left" w:pos="566"/>
+        </w:tabs>
+        <w:spacing w:line="240" w:lineRule="auto"/>
+        <w:ind w:left="720"/>
+        <w:rPr>
+          <w:color w:val="0070C0"/>
+        </w:rPr>
+      </w:pPr>
+      <w:bookmarkStart w:id="9" w:name="OLE_LINK10"/>
+      <w:r>
+        <w:rPr>
+          <w:color w:val="0070C0"/>
+        </w:rPr>
+        <w:t xml:space="preserve">Transaction </w:t>
+      </w:r>
+      <w:bookmarkEnd w:id="9"/>
+      <w:r>
+        <w:rPr>
+          <w:color w:val="0070C0"/>
+        </w:rPr>
+        <w:t>1</w:t>
+      </w:r>
+      <w:r>
+        <w:rPr>
+          <w:color w:val="0070C0"/>
+        </w:rPr>
+        <w:t xml:space="preserve"> requests an exclusive lock on </w:t>
+      </w:r>
+      <w:bookmarkStart w:id="10" w:name="OLE_LINK11"/>
+      <w:r>
+        <w:rPr>
+          <w:color w:val="0070C0"/>
+        </w:rPr>
+        <w:t xml:space="preserve">item </w:t>
+      </w:r>
+      <w:r>
+        <w:rPr>
+          <w:color w:val="0070C0"/>
+        </w:rPr>
+        <w:t>A</w:t>
+      </w:r>
+      <w:bookmarkEnd w:id="10"/>
+      <w:r>
+        <w:rPr>
+          <w:color w:val="0070C0"/>
+        </w:rPr>
+        <w:t xml:space="preserve"> (X(A)): X(</w:t>
+      </w:r>
+      <w:proofErr w:type="spellStart"/>
+      <w:r>
+        <w:rPr>
+          <w:color w:val="0070C0"/>
+        </w:rPr>
+        <w:t>T1</w:t>
+      </w:r>
+      <w:proofErr w:type="spellEnd"/>
+      <w:r>
+        <w:rPr>
+          <w:color w:val="0070C0"/>
+        </w:rPr>
+        <w:t xml:space="preserve">) </w:t>
+      </w:r>
+    </w:p>
+    <w:p>
+      <w:pPr>
+        <w:tabs>
+          <w:tab w:val="left" w:pos="566"/>
+        </w:tabs>
+        <w:spacing w:line="240" w:lineRule="auto"/>
+        <w:ind w:left="720"/>
+        <w:rPr>
+          <w:color w:val="0070C0"/>
+        </w:rPr>
+      </w:pPr>
+      <w:r>
+        <w:rPr>
+          <w:color w:val="0070C0"/>
+        </w:rPr>
+        <w:t>--</w:t>
+      </w:r>
+      <w:r>
+        <w:rPr>
+          <w:color w:val="0070C0"/>
+        </w:rPr>
+        <w:t>Lock on A.</w:t>
+      </w:r>
+    </w:p>
+    <w:p>
+      <w:pPr>
+        <w:tabs>
+          <w:tab w:val="left" w:pos="566"/>
+        </w:tabs>
+        <w:spacing w:line="240" w:lineRule="auto"/>
+        <w:ind w:left="720"/>
+        <w:rPr>
+          <w:color w:val="0070C0"/>
+        </w:rPr>
+      </w:pPr>
+    </w:p>
+    <w:p>
+      <w:pPr>
+        <w:tabs>
+          <w:tab w:val="left" w:pos="566"/>
+        </w:tabs>
+        <w:spacing w:line="240" w:lineRule="auto"/>
+        <w:ind w:left="720"/>
+        <w:rPr>
+          <w:color w:val="0070C0"/>
+        </w:rPr>
+      </w:pPr>
+      <w:bookmarkStart w:id="11" w:name="OLE_LINK12"/>
+      <w:r>
+        <w:rPr>
+          <w:color w:val="0070C0"/>
+        </w:rPr>
+        <w:t xml:space="preserve">In </w:t>
+      </w:r>
+      <w:r>
+        <w:rPr>
+          <w:color w:val="0070C0"/>
+        </w:rPr>
+        <w:t>Time 1:</w:t>
+      </w:r>
+    </w:p>
+    <w:p>
+      <w:pPr>
+        <w:tabs>
+          <w:tab w:val="left" w:pos="566"/>
+        </w:tabs>
+        <w:spacing w:line="240" w:lineRule="auto"/>
+        <w:ind w:left="720"/>
+        <w:rPr>
+          <w:color w:val="0070C0"/>
+        </w:rPr>
+      </w:pPr>
+      <w:bookmarkStart w:id="12" w:name="OLE_LINK13"/>
+      <w:bookmarkEnd w:id="11"/>
+      <w:r>
+        <w:rPr>
+          <w:color w:val="0070C0"/>
+        </w:rPr>
+        <w:t>Transaction</w:t>
+      </w:r>
+      <w:bookmarkEnd w:id="12"/>
+      <w:r>
+        <w:rPr>
+          <w:color w:val="0070C0"/>
+        </w:rPr>
+        <w:t xml:space="preserve"> </w:t>
+      </w:r>
+      <w:r>
+        <w:rPr>
+          <w:color w:val="0070C0"/>
+        </w:rPr>
+        <w:t xml:space="preserve">1 </w:t>
+      </w:r>
+      <w:r>
+        <w:rPr>
+          <w:color w:val="0070C0"/>
+        </w:rPr>
+        <w:t xml:space="preserve">requests an exclusive lock on </w:t>
+      </w:r>
+      <w:bookmarkStart w:id="13" w:name="OLE_LINK17"/>
+      <w:r>
+        <w:rPr>
+          <w:color w:val="0070C0"/>
+        </w:rPr>
+        <w:t>item</w:t>
+      </w:r>
+      <w:bookmarkEnd w:id="13"/>
+      <w:r>
+        <w:rPr>
+          <w:color w:val="0070C0"/>
+        </w:rPr>
+        <w:t xml:space="preserve"> </w:t>
+      </w:r>
+      <w:r>
+        <w:rPr>
+          <w:color w:val="0070C0"/>
+        </w:rPr>
+        <w:t>B (X(B)): X(</w:t>
+      </w:r>
+      <w:proofErr w:type="spellStart"/>
+      <w:r>
+        <w:rPr>
+          <w:color w:val="0070C0"/>
+        </w:rPr>
+        <w:t>T1</w:t>
+      </w:r>
+      <w:proofErr w:type="spellEnd"/>
+      <w:r>
+        <w:rPr>
+          <w:color w:val="0070C0"/>
+        </w:rPr>
+        <w:t xml:space="preserve">) </w:t>
+      </w:r>
+    </w:p>
+    <w:p>
+      <w:pPr>
+        <w:tabs>
+          <w:tab w:val="left" w:pos="566"/>
+        </w:tabs>
+        <w:spacing w:line="240" w:lineRule="auto"/>
+        <w:ind w:left="720"/>
+        <w:rPr>
+          <w:color w:val="0070C0"/>
+        </w:rPr>
+      </w:pPr>
+      <w:r>
+        <w:rPr>
+          <w:color w:val="0070C0"/>
+        </w:rPr>
+        <w:t>--</w:t>
+      </w:r>
+      <w:r>
+        <w:rPr>
+          <w:color w:val="0070C0"/>
+        </w:rPr>
+        <w:t>Lock on B.</w:t>
+      </w:r>
+    </w:p>
+    <w:p>
+      <w:pPr>
+        <w:tabs>
+          <w:tab w:val="left" w:pos="566"/>
+        </w:tabs>
+        <w:spacing w:line="240" w:lineRule="auto"/>
+        <w:ind w:left="720"/>
+        <w:rPr>
+          <w:color w:val="0070C0"/>
+        </w:rPr>
+      </w:pPr>
+    </w:p>
+    <w:p>
+      <w:pPr>
+        <w:tabs>
+          <w:tab w:val="left" w:pos="566"/>
+        </w:tabs>
+        <w:spacing w:line="240" w:lineRule="auto"/>
+        <w:ind w:left="720"/>
+        <w:rPr>
+          <w:color w:val="0070C0"/>
+        </w:rPr>
+      </w:pPr>
+      <w:bookmarkStart w:id="14" w:name="OLE_LINK14"/>
+      <w:r>
+        <w:rPr>
+          <w:color w:val="0070C0"/>
+        </w:rPr>
+        <w:lastRenderedPageBreak/>
+        <w:t xml:space="preserve">In </w:t>
+      </w:r>
+      <w:r>
+        <w:rPr>
+          <w:color w:val="0070C0"/>
+        </w:rPr>
+        <w:t xml:space="preserve">Time </w:t>
+      </w:r>
+      <w:r>
+        <w:rPr>
+          <w:color w:val="0070C0"/>
+        </w:rPr>
+        <w:t>2</w:t>
+      </w:r>
+      <w:r>
+        <w:rPr>
+          <w:color w:val="0070C0"/>
+        </w:rPr>
+        <w:t>:</w:t>
+      </w:r>
+    </w:p>
+    <w:bookmarkEnd w:id="14"/>
+    <w:p>
+      <w:pPr>
+        <w:tabs>
+          <w:tab w:val="left" w:pos="566"/>
+        </w:tabs>
+        <w:spacing w:line="240" w:lineRule="auto"/>
+        <w:ind w:left="720"/>
+        <w:rPr>
+          <w:color w:val="0070C0"/>
+        </w:rPr>
+      </w:pPr>
+      <w:r>
+        <w:rPr>
+          <w:color w:val="0070C0"/>
+        </w:rPr>
+        <w:t>Transaction</w:t>
+      </w:r>
+      <w:r>
+        <w:rPr>
+          <w:color w:val="0070C0"/>
+        </w:rPr>
+        <w:t xml:space="preserve"> </w:t>
+      </w:r>
+      <w:r>
+        <w:rPr>
+          <w:color w:val="0070C0"/>
+        </w:rPr>
+        <w:t xml:space="preserve">2 requests a shared lock on </w:t>
+      </w:r>
+      <w:r>
+        <w:rPr>
+          <w:color w:val="0070C0"/>
+        </w:rPr>
+        <w:t>item</w:t>
+      </w:r>
+      <w:r>
+        <w:rPr>
+          <w:color w:val="0070C0"/>
+        </w:rPr>
+        <w:t xml:space="preserve"> </w:t>
+      </w:r>
+      <w:r>
+        <w:rPr>
+          <w:color w:val="0070C0"/>
+        </w:rPr>
+        <w:t>C (S(C)): S(</w:t>
+      </w:r>
+      <w:proofErr w:type="spellStart"/>
+      <w:r>
+        <w:rPr>
+          <w:color w:val="0070C0"/>
+        </w:rPr>
+        <w:t>T2</w:t>
+      </w:r>
+      <w:proofErr w:type="spellEnd"/>
+      <w:r>
+        <w:rPr>
+          <w:color w:val="0070C0"/>
+        </w:rPr>
+        <w:t xml:space="preserve">) </w:t>
+      </w:r>
+    </w:p>
+    <w:p>
+      <w:pPr>
+        <w:tabs>
+          <w:tab w:val="left" w:pos="566"/>
+        </w:tabs>
+        <w:spacing w:line="240" w:lineRule="auto"/>
+        <w:ind w:left="720"/>
+        <w:rPr>
+          <w:color w:val="0070C0"/>
+        </w:rPr>
+      </w:pPr>
+      <w:r>
+        <w:rPr>
+          <w:color w:val="0070C0"/>
+        </w:rPr>
+        <w:t>--</w:t>
+      </w:r>
+      <w:r>
+        <w:rPr>
+          <w:color w:val="0070C0"/>
+        </w:rPr>
+        <w:t>Lock on C.</w:t>
+      </w:r>
+    </w:p>
+    <w:p>
+      <w:pPr>
+        <w:tabs>
+          <w:tab w:val="left" w:pos="566"/>
+        </w:tabs>
+        <w:spacing w:line="240" w:lineRule="auto"/>
+        <w:ind w:left="720"/>
+        <w:rPr>
+          <w:color w:val="0070C0"/>
+        </w:rPr>
+      </w:pPr>
+    </w:p>
+    <w:p>
+      <w:pPr>
+        <w:tabs>
+          <w:tab w:val="left" w:pos="566"/>
+        </w:tabs>
+        <w:spacing w:line="240" w:lineRule="auto"/>
+        <w:ind w:left="720"/>
+        <w:rPr>
+          <w:color w:val="0070C0"/>
+        </w:rPr>
+      </w:pPr>
+      <w:bookmarkStart w:id="15" w:name="OLE_LINK15"/>
+      <w:r>
+        <w:rPr>
+          <w:color w:val="0070C0"/>
+        </w:rPr>
+        <w:t xml:space="preserve">In </w:t>
+      </w:r>
+      <w:r>
+        <w:rPr>
+          <w:color w:val="0070C0"/>
+        </w:rPr>
+        <w:t xml:space="preserve">Time </w:t>
+      </w:r>
+      <w:r>
+        <w:rPr>
+          <w:color w:val="0070C0"/>
+        </w:rPr>
+        <w:t>3</w:t>
+      </w:r>
+      <w:r>
+        <w:rPr>
+          <w:color w:val="0070C0"/>
+        </w:rPr>
+        <w:t>:</w:t>
+      </w:r>
+    </w:p>
+    <w:bookmarkEnd w:id="15"/>
+    <w:p>
+      <w:pPr>
+        <w:tabs>
+          <w:tab w:val="left" w:pos="566"/>
+        </w:tabs>
+        <w:spacing w:line="240" w:lineRule="auto"/>
+        <w:ind w:left="720"/>
+        <w:rPr>
+          <w:color w:val="0070C0"/>
+        </w:rPr>
+      </w:pPr>
+      <w:r>
+        <w:rPr>
+          <w:color w:val="0070C0"/>
+        </w:rPr>
+        <w:t>Transaction</w:t>
+      </w:r>
+      <w:r>
+        <w:rPr>
+          <w:color w:val="0070C0"/>
+        </w:rPr>
+        <w:t xml:space="preserve"> 2 requests a shared lock on </w:t>
+      </w:r>
+      <w:r>
+        <w:rPr>
+          <w:color w:val="0070C0"/>
+        </w:rPr>
+        <w:t>item</w:t>
+      </w:r>
+      <w:r>
+        <w:rPr>
+          <w:color w:val="0070C0"/>
+        </w:rPr>
+        <w:t xml:space="preserve"> </w:t>
+      </w:r>
+      <w:r>
+        <w:rPr>
+          <w:color w:val="0070C0"/>
+        </w:rPr>
+        <w:t>D (S(D)): S(</w:t>
+      </w:r>
+      <w:proofErr w:type="spellStart"/>
+      <w:r>
+        <w:rPr>
+          <w:color w:val="0070C0"/>
+        </w:rPr>
+        <w:t>T2</w:t>
+      </w:r>
+      <w:proofErr w:type="spellEnd"/>
+      <w:r>
+        <w:rPr>
+          <w:color w:val="0070C0"/>
+        </w:rPr>
+        <w:t>)</w:t>
+      </w:r>
+    </w:p>
+    <w:p>
+      <w:pPr>
+        <w:tabs>
+          <w:tab w:val="left" w:pos="566"/>
+        </w:tabs>
+        <w:spacing w:line="240" w:lineRule="auto"/>
+        <w:ind w:left="720"/>
+        <w:rPr>
+          <w:color w:val="0070C0"/>
+        </w:rPr>
+      </w:pPr>
+      <w:r>
+        <w:rPr>
+          <w:color w:val="0070C0"/>
+        </w:rPr>
+        <w:t>--</w:t>
+      </w:r>
+      <w:r>
+        <w:rPr>
+          <w:color w:val="0070C0"/>
+        </w:rPr>
+        <w:t>Lock on D.</w:t>
+      </w:r>
+    </w:p>
+    <w:p>
+      <w:pPr>
+        <w:tabs>
+          <w:tab w:val="left" w:pos="566"/>
+        </w:tabs>
+        <w:spacing w:line="240" w:lineRule="auto"/>
+        <w:ind w:left="720"/>
+        <w:rPr>
+          <w:color w:val="0070C0"/>
+        </w:rPr>
+      </w:pPr>
+    </w:p>
+    <w:p>
+      <w:pPr>
+        <w:tabs>
+          <w:tab w:val="left" w:pos="566"/>
+        </w:tabs>
+        <w:spacing w:line="240" w:lineRule="auto"/>
+        <w:ind w:left="720"/>
+        <w:rPr>
+          <w:color w:val="0070C0"/>
+        </w:rPr>
+      </w:pPr>
+      <w:bookmarkStart w:id="16" w:name="OLE_LINK19"/>
+      <w:bookmarkStart w:id="17" w:name="OLE_LINK20"/>
+      <w:r>
+        <w:rPr>
+          <w:color w:val="0070C0"/>
+        </w:rPr>
+        <w:t xml:space="preserve">In </w:t>
+      </w:r>
+      <w:r>
+        <w:rPr>
+          <w:color w:val="0070C0"/>
+        </w:rPr>
+        <w:t xml:space="preserve">Time </w:t>
+      </w:r>
+      <w:r>
+        <w:rPr>
+          <w:color w:val="0070C0"/>
+        </w:rPr>
+        <w:t>4</w:t>
+      </w:r>
+      <w:r>
+        <w:rPr>
+          <w:color w:val="0070C0"/>
+        </w:rPr>
+        <w:t>:</w:t>
+      </w:r>
+    </w:p>
+    <w:p>
+      <w:pPr>
+        <w:tabs>
+          <w:tab w:val="left" w:pos="566"/>
+        </w:tabs>
+        <w:spacing w:line="240" w:lineRule="auto"/>
+        <w:ind w:left="720"/>
+        <w:rPr>
+          <w:color w:val="0070C0"/>
+        </w:rPr>
+      </w:pPr>
+      <w:bookmarkStart w:id="18" w:name="OLE_LINK16"/>
+      <w:bookmarkEnd w:id="17"/>
+      <w:r>
+        <w:rPr>
+          <w:color w:val="0070C0"/>
+        </w:rPr>
+        <w:t>Transaction</w:t>
+      </w:r>
+      <w:r>
+        <w:rPr>
+          <w:color w:val="0070C0"/>
+        </w:rPr>
+        <w:t xml:space="preserve"> 3</w:t>
+      </w:r>
+      <w:bookmarkEnd w:id="18"/>
+      <w:r>
+        <w:rPr>
+          <w:color w:val="0070C0"/>
+        </w:rPr>
+        <w:t xml:space="preserve"> requests an exclusive lock on </w:t>
+      </w:r>
+      <w:r>
+        <w:rPr>
+          <w:color w:val="0070C0"/>
+        </w:rPr>
+        <w:t>item</w:t>
+      </w:r>
+      <w:r>
+        <w:rPr>
+          <w:color w:val="0070C0"/>
+        </w:rPr>
+        <w:t xml:space="preserve"> </w:t>
+      </w:r>
+      <w:r>
+        <w:rPr>
+          <w:color w:val="0070C0"/>
+        </w:rPr>
+        <w:t>A (X(A)): X(</w:t>
+      </w:r>
+      <w:proofErr w:type="spellStart"/>
+      <w:r>
+        <w:rPr>
+          <w:color w:val="0070C0"/>
+        </w:rPr>
+        <w:t>T3</w:t>
+      </w:r>
+      <w:proofErr w:type="spellEnd"/>
+      <w:r>
+        <w:rPr>
+          <w:color w:val="0070C0"/>
+        </w:rPr>
+        <w:t xml:space="preserve">) </w:t>
+      </w:r>
+    </w:p>
+    <w:p>
+      <w:pPr>
+        <w:tabs>
+          <w:tab w:val="left" w:pos="566"/>
+        </w:tabs>
+        <w:spacing w:line="240" w:lineRule="auto"/>
+        <w:ind w:left="720"/>
+        <w:rPr>
+          <w:color w:val="0070C0"/>
+        </w:rPr>
+      </w:pPr>
+      <w:r>
+        <w:rPr>
+          <w:color w:val="0070C0"/>
+        </w:rPr>
+        <w:t>--</w:t>
+      </w:r>
+      <w:r>
+        <w:rPr>
+          <w:color w:val="0070C0"/>
+        </w:rPr>
+        <w:t>Lock on A.</w:t>
+      </w:r>
+    </w:p>
+    <w:p>
+      <w:pPr>
+        <w:tabs>
+          <w:tab w:val="left" w:pos="566"/>
+        </w:tabs>
+        <w:spacing w:line="240" w:lineRule="auto"/>
+        <w:ind w:left="720"/>
+        <w:rPr>
+          <w:color w:val="0070C0"/>
+        </w:rPr>
+      </w:pPr>
+      <w:bookmarkStart w:id="19" w:name="OLE_LINK27"/>
+      <w:r>
+        <w:rPr>
+          <w:color w:val="0070C0"/>
+        </w:rPr>
+        <w:t>Transaction</w:t>
+      </w:r>
+      <w:r>
+        <w:rPr>
+          <w:color w:val="0070C0"/>
+        </w:rPr>
+        <w:t xml:space="preserve"> 3</w:t>
+      </w:r>
+      <w:bookmarkEnd w:id="19"/>
+      <w:r>
+        <w:rPr>
+          <w:color w:val="0070C0"/>
+        </w:rPr>
+        <w:t xml:space="preserve"> releases the exclusive lock on </w:t>
+      </w:r>
+      <w:bookmarkStart w:id="20" w:name="OLE_LINK18"/>
+      <w:r>
+        <w:rPr>
+          <w:color w:val="0070C0"/>
+        </w:rPr>
+        <w:t>item</w:t>
+      </w:r>
+      <w:r>
+        <w:rPr>
+          <w:color w:val="0070C0"/>
+        </w:rPr>
+        <w:t xml:space="preserve"> </w:t>
+      </w:r>
+      <w:r>
+        <w:rPr>
+          <w:color w:val="0070C0"/>
+        </w:rPr>
+        <w:t xml:space="preserve">A acquired earlier by </w:t>
+      </w:r>
+      <w:r>
+        <w:rPr>
+          <w:color w:val="0070C0"/>
+        </w:rPr>
+        <w:t>Transaction</w:t>
+      </w:r>
+      <w:r>
+        <w:rPr>
+          <w:color w:val="0070C0"/>
+        </w:rPr>
+        <w:t xml:space="preserve"> </w:t>
+      </w:r>
+      <w:r>
+        <w:rPr>
+          <w:color w:val="0070C0"/>
+        </w:rPr>
+        <w:t>1</w:t>
+      </w:r>
+      <w:bookmarkEnd w:id="20"/>
+      <w:r>
+        <w:rPr>
+          <w:color w:val="0070C0"/>
+        </w:rPr>
+        <w:t xml:space="preserve"> </w:t>
+      </w:r>
+      <w:r>
+        <w:rPr>
+          <w:color w:val="0070C0"/>
+        </w:rPr>
+        <w:t>from Time 0</w:t>
+      </w:r>
+    </w:p>
+    <w:p>
+      <w:pPr>
+        <w:tabs>
+          <w:tab w:val="left" w:pos="566"/>
+        </w:tabs>
+        <w:spacing w:line="240" w:lineRule="auto"/>
+        <w:ind w:left="720"/>
+        <w:rPr>
+          <w:color w:val="0070C0"/>
+        </w:rPr>
+      </w:pPr>
+      <w:r>
+        <w:rPr>
+          <w:color w:val="0070C0"/>
+        </w:rPr>
+        <w:t>--</w:t>
+      </w:r>
+      <w:r>
+        <w:rPr>
+          <w:color w:val="0070C0"/>
+        </w:rPr>
+        <w:t>No lock on A.</w:t>
+      </w:r>
+    </w:p>
+    <w:p>
+      <w:pPr>
+        <w:tabs>
+          <w:tab w:val="left" w:pos="566"/>
+        </w:tabs>
+        <w:spacing w:line="240" w:lineRule="auto"/>
+        <w:ind w:left="720"/>
+        <w:rPr>
+          <w:color w:val="0070C0"/>
+        </w:rPr>
+      </w:pPr>
+      <w:r>
+        <w:rPr>
+          <w:color w:val="0070C0"/>
+        </w:rPr>
+        <w:t>Transaction</w:t>
+      </w:r>
+      <w:r>
+        <w:rPr>
+          <w:color w:val="0070C0"/>
+        </w:rPr>
+        <w:t xml:space="preserve"> 3 requests an exclusive lock on </w:t>
+      </w:r>
+      <w:r>
+        <w:rPr>
+          <w:color w:val="0070C0"/>
+        </w:rPr>
+        <w:t>item</w:t>
+      </w:r>
+      <w:r>
+        <w:rPr>
+          <w:color w:val="0070C0"/>
+        </w:rPr>
+        <w:t xml:space="preserve"> </w:t>
+      </w:r>
+      <w:r>
+        <w:rPr>
+          <w:color w:val="0070C0"/>
+        </w:rPr>
+        <w:t>A again (X(A)): X(</w:t>
+      </w:r>
+      <w:proofErr w:type="spellStart"/>
+      <w:r>
+        <w:rPr>
+          <w:color w:val="0070C0"/>
+        </w:rPr>
+        <w:t>T3</w:t>
+      </w:r>
+      <w:proofErr w:type="spellEnd"/>
+      <w:r>
+        <w:rPr>
+          <w:color w:val="0070C0"/>
+        </w:rPr>
+        <w:t xml:space="preserve">) </w:t>
+      </w:r>
+    </w:p>
+    <w:p>
+      <w:pPr>
+        <w:tabs>
+          <w:tab w:val="left" w:pos="566"/>
+        </w:tabs>
+        <w:spacing w:line="240" w:lineRule="auto"/>
+        <w:ind w:left="720"/>
+        <w:rPr>
+          <w:color w:val="0070C0"/>
+        </w:rPr>
+      </w:pPr>
+      <w:r>
+        <w:rPr>
+          <w:color w:val="0070C0"/>
+        </w:rPr>
+        <w:t>--</w:t>
+      </w:r>
+      <w:r>
+        <w:rPr>
+          <w:color w:val="0070C0"/>
+        </w:rPr>
+        <w:t>Lock on A.</w:t>
+      </w:r>
+    </w:p>
+    <w:bookmarkEnd w:id="16"/>
+    <w:p>
+      <w:pPr>
+        <w:tabs>
+          <w:tab w:val="left" w:pos="566"/>
+        </w:tabs>
+        <w:spacing w:line="240" w:lineRule="auto"/>
+        <w:ind w:left="720"/>
+        <w:rPr>
+          <w:color w:val="0070C0"/>
+        </w:rPr>
+      </w:pPr>
+    </w:p>
+    <w:p>
+      <w:pPr>
+        <w:tabs>
+          <w:tab w:val="left" w:pos="566"/>
+        </w:tabs>
+        <w:spacing w:line="240" w:lineRule="auto"/>
+        <w:ind w:left="720"/>
+        <w:rPr>
+          <w:color w:val="0070C0"/>
+        </w:rPr>
+      </w:pPr>
+      <w:r>
+        <w:rPr>
+          <w:color w:val="0070C0"/>
+        </w:rPr>
+        <w:t xml:space="preserve">In </w:t>
+      </w:r>
+      <w:r>
+        <w:rPr>
+          <w:color w:val="0070C0"/>
+        </w:rPr>
+        <w:t xml:space="preserve">Time </w:t>
+      </w:r>
+      <w:r>
+        <w:rPr>
+          <w:color w:val="0070C0"/>
+        </w:rPr>
+        <w:t>5</w:t>
+      </w:r>
+      <w:r>
+        <w:rPr>
+          <w:color w:val="0070C0"/>
+        </w:rPr>
+        <w:t>:</w:t>
+      </w:r>
+    </w:p>
+    <w:p>
+      <w:pPr>
+        <w:tabs>
+          <w:tab w:val="left" w:pos="566"/>
+        </w:tabs>
+        <w:spacing w:line="240" w:lineRule="auto"/>
+        <w:ind w:left="720"/>
+        <w:rPr>
+          <w:color w:val="0070C0"/>
+        </w:rPr>
+      </w:pPr>
+      <w:bookmarkStart w:id="21" w:name="OLE_LINK21"/>
+      <w:r>
+        <w:rPr>
+          <w:color w:val="0070C0"/>
+        </w:rPr>
+        <w:t>Transaction</w:t>
+      </w:r>
+      <w:r>
+        <w:rPr>
+          <w:color w:val="0070C0"/>
+        </w:rPr>
+        <w:t xml:space="preserve"> </w:t>
+      </w:r>
+      <w:bookmarkEnd w:id="21"/>
+      <w:r>
+        <w:rPr>
+          <w:color w:val="0070C0"/>
+        </w:rPr>
+        <w:t xml:space="preserve">2 requests an exclusive lock on </w:t>
+      </w:r>
+      <w:r>
+        <w:rPr>
+          <w:color w:val="0070C0"/>
+        </w:rPr>
+        <w:t xml:space="preserve">item </w:t>
+      </w:r>
+      <w:r>
+        <w:rPr>
+          <w:color w:val="0070C0"/>
+        </w:rPr>
+        <w:t>C (X(C)): X(</w:t>
+      </w:r>
+      <w:proofErr w:type="spellStart"/>
+      <w:r>
+        <w:rPr>
+          <w:color w:val="0070C0"/>
+        </w:rPr>
+        <w:t>T2</w:t>
+      </w:r>
+      <w:proofErr w:type="spellEnd"/>
+      <w:r>
+        <w:rPr>
+          <w:color w:val="0070C0"/>
+        </w:rPr>
+        <w:t>)</w:t>
+      </w:r>
+    </w:p>
+    <w:p>
+      <w:pPr>
+        <w:tabs>
+          <w:tab w:val="left" w:pos="566"/>
+        </w:tabs>
+        <w:spacing w:line="240" w:lineRule="auto"/>
+        <w:ind w:left="720"/>
+        <w:rPr>
+          <w:color w:val="0070C0"/>
+        </w:rPr>
+      </w:pPr>
+      <w:r>
+        <w:rPr>
+          <w:color w:val="0070C0"/>
+        </w:rPr>
+        <w:t>--</w:t>
+      </w:r>
+      <w:r>
+        <w:rPr>
+          <w:color w:val="0070C0"/>
+        </w:rPr>
+        <w:t>Lock on C.</w:t>
+      </w:r>
+    </w:p>
+    <w:p>
+      <w:pPr>
+        <w:tabs>
+          <w:tab w:val="left" w:pos="566"/>
+        </w:tabs>
+        <w:spacing w:line="240" w:lineRule="auto"/>
+        <w:ind w:left="720"/>
+        <w:rPr>
+          <w:color w:val="0070C0"/>
+        </w:rPr>
+      </w:pPr>
+    </w:p>
+    <w:p>
+      <w:pPr>
+        <w:tabs>
+          <w:tab w:val="left" w:pos="566"/>
+        </w:tabs>
+        <w:spacing w:line="240" w:lineRule="auto"/>
+        <w:ind w:left="720"/>
+        <w:rPr>
+          <w:color w:val="0070C0"/>
+        </w:rPr>
+      </w:pPr>
+      <w:r>
+        <w:rPr>
+          <w:color w:val="0070C0"/>
+        </w:rPr>
+        <w:t xml:space="preserve">In </w:t>
+      </w:r>
+      <w:r>
+        <w:rPr>
+          <w:color w:val="0070C0"/>
+        </w:rPr>
+        <w:t>Time 6:</w:t>
+      </w:r>
+    </w:p>
+    <w:p>
+      <w:pPr>
+        <w:tabs>
+          <w:tab w:val="left" w:pos="566"/>
+        </w:tabs>
+        <w:spacing w:line="240" w:lineRule="auto"/>
+        <w:ind w:left="720"/>
+        <w:rPr>
+          <w:color w:val="0070C0"/>
+        </w:rPr>
+      </w:pPr>
+      <w:r>
+        <w:rPr>
+          <w:color w:val="0070C0"/>
+        </w:rPr>
+        <w:t>Transaction</w:t>
+      </w:r>
+      <w:r>
+        <w:rPr>
+          <w:color w:val="0070C0"/>
+        </w:rPr>
+        <w:t xml:space="preserve"> </w:t>
+      </w:r>
+      <w:r>
+        <w:rPr>
+          <w:color w:val="0070C0"/>
+        </w:rPr>
+        <w:t>1 rolls back the transaction</w:t>
+      </w:r>
+    </w:p>
+    <w:p>
+      <w:pPr>
+        <w:tabs>
+          <w:tab w:val="left" w:pos="566"/>
+        </w:tabs>
+        <w:spacing w:line="240" w:lineRule="auto"/>
+        <w:ind w:left="720"/>
+        <w:rPr>
+          <w:color w:val="0070C0"/>
+        </w:rPr>
+      </w:pPr>
+      <w:r>
+        <w:rPr>
+          <w:color w:val="0070C0"/>
+        </w:rPr>
+        <w:t>--</w:t>
+      </w:r>
+      <w:bookmarkStart w:id="22" w:name="OLE_LINK28"/>
+      <w:r>
+        <w:rPr>
+          <w:color w:val="0070C0"/>
+        </w:rPr>
+        <w:t>Without</w:t>
+      </w:r>
+      <w:r>
+        <w:rPr>
+          <w:color w:val="0070C0"/>
+        </w:rPr>
+        <w:t xml:space="preserve"> </w:t>
+      </w:r>
+      <w:r>
+        <w:rPr>
+          <w:color w:val="0070C0"/>
+        </w:rPr>
+        <w:t xml:space="preserve">any </w:t>
+      </w:r>
+      <w:r>
+        <w:rPr>
+          <w:color w:val="0070C0"/>
+        </w:rPr>
+        <w:t>locks present</w:t>
+      </w:r>
+      <w:bookmarkEnd w:id="22"/>
+      <w:r>
+        <w:rPr>
+          <w:color w:val="0070C0"/>
+        </w:rPr>
+        <w:t>.</w:t>
+      </w:r>
+    </w:p>
+    <w:p>
+      <w:pPr>
+        <w:tabs>
+          <w:tab w:val="left" w:pos="566"/>
+        </w:tabs>
+        <w:spacing w:line="240" w:lineRule="auto"/>
+        <w:ind w:left="720"/>
+        <w:rPr>
+          <w:color w:val="0070C0"/>
+        </w:rPr>
+      </w:pPr>
+    </w:p>
+    <w:p>
+      <w:pPr>
+        <w:tabs>
+          <w:tab w:val="left" w:pos="566"/>
+        </w:tabs>
+        <w:spacing w:line="240" w:lineRule="auto"/>
+        <w:ind w:left="720"/>
+        <w:rPr>
+          <w:color w:val="0070C0"/>
+        </w:rPr>
+      </w:pPr>
+      <w:r>
+        <w:rPr>
+          <w:color w:val="0070C0"/>
+        </w:rPr>
+        <w:t xml:space="preserve">In </w:t>
+      </w:r>
+      <w:r>
+        <w:rPr>
+          <w:color w:val="0070C0"/>
+        </w:rPr>
+        <w:t>Time 7:</w:t>
+      </w:r>
+    </w:p>
+    <w:p>
+      <w:pPr>
+        <w:tabs>
+          <w:tab w:val="left" w:pos="566"/>
+        </w:tabs>
+        <w:spacing w:line="240" w:lineRule="auto"/>
+        <w:ind w:left="720"/>
+        <w:rPr>
+          <w:color w:val="0070C0"/>
+        </w:rPr>
+      </w:pPr>
+      <w:r>
+        <w:rPr>
+          <w:color w:val="0070C0"/>
+        </w:rPr>
+        <w:t>Transaction</w:t>
+      </w:r>
+      <w:r>
+        <w:rPr>
+          <w:color w:val="0070C0"/>
+        </w:rPr>
+        <w:t xml:space="preserve"> </w:t>
+      </w:r>
+      <w:r>
+        <w:rPr>
+          <w:color w:val="0070C0"/>
+        </w:rPr>
+        <w:t xml:space="preserve">3 requests an exclusive lock on </w:t>
+      </w:r>
+      <w:r>
+        <w:rPr>
+          <w:color w:val="0070C0"/>
+        </w:rPr>
+        <w:t xml:space="preserve">item </w:t>
+      </w:r>
+      <w:r>
+        <w:rPr>
+          <w:color w:val="0070C0"/>
+        </w:rPr>
+        <w:t>C (X(C)): X(</w:t>
+      </w:r>
+      <w:proofErr w:type="spellStart"/>
+      <w:r>
+        <w:rPr>
+          <w:color w:val="0070C0"/>
+        </w:rPr>
+        <w:t>T3</w:t>
+      </w:r>
+      <w:proofErr w:type="spellEnd"/>
+      <w:r>
+        <w:rPr>
+          <w:color w:val="0070C0"/>
+        </w:rPr>
+        <w:t xml:space="preserve">) </w:t>
+      </w:r>
+    </w:p>
+    <w:p>
+      <w:pPr>
+        <w:tabs>
+          <w:tab w:val="left" w:pos="566"/>
+        </w:tabs>
+        <w:spacing w:line="240" w:lineRule="auto"/>
+        <w:ind w:left="720"/>
+        <w:rPr>
+          <w:color w:val="0070C0"/>
+        </w:rPr>
+      </w:pPr>
+      <w:r>
+        <w:rPr>
+          <w:color w:val="0070C0"/>
+        </w:rPr>
+        <w:t>-</w:t>
+      </w:r>
+      <w:r>
+        <w:rPr>
+          <w:color w:val="0070C0"/>
+        </w:rPr>
+        <w:t>-</w:t>
+      </w:r>
+      <w:r>
+        <w:rPr>
+          <w:color w:val="0070C0"/>
+        </w:rPr>
+        <w:t>Lock on C.</w:t>
+      </w:r>
+    </w:p>
+    <w:p>
+      <w:pPr>
+        <w:tabs>
+          <w:tab w:val="left" w:pos="566"/>
+        </w:tabs>
+        <w:spacing w:line="240" w:lineRule="auto"/>
+        <w:ind w:left="720"/>
+        <w:rPr>
+          <w:color w:val="0070C0"/>
+        </w:rPr>
+      </w:pPr>
+    </w:p>
+    <w:p>
+      <w:pPr>
+        <w:tabs>
+          <w:tab w:val="left" w:pos="566"/>
+        </w:tabs>
+        <w:spacing w:line="240" w:lineRule="auto"/>
+        <w:ind w:left="720"/>
+        <w:rPr>
+          <w:color w:val="0070C0"/>
+        </w:rPr>
+      </w:pPr>
+      <w:r>
+        <w:rPr>
+          <w:color w:val="0070C0"/>
+        </w:rPr>
+        <w:t>In</w:t>
+      </w:r>
+      <w:r>
+        <w:rPr>
+          <w:color w:val="0070C0"/>
+        </w:rPr>
+        <w:t xml:space="preserve"> </w:t>
+      </w:r>
+      <w:r>
+        <w:rPr>
+          <w:color w:val="0070C0"/>
+        </w:rPr>
+        <w:t>Time 8:</w:t>
+      </w:r>
+    </w:p>
+    <w:p>
+      <w:pPr>
+        <w:tabs>
+          <w:tab w:val="left" w:pos="566"/>
+        </w:tabs>
+        <w:spacing w:line="240" w:lineRule="auto"/>
+        <w:ind w:left="720"/>
+        <w:rPr>
+          <w:color w:val="0070C0"/>
+        </w:rPr>
+      </w:pPr>
+      <w:bookmarkStart w:id="23" w:name="OLE_LINK22"/>
+      <w:r>
+        <w:rPr>
+          <w:color w:val="0070C0"/>
+        </w:rPr>
+        <w:t>Transaction</w:t>
+      </w:r>
+      <w:r>
+        <w:rPr>
+          <w:color w:val="0070C0"/>
+        </w:rPr>
+        <w:t xml:space="preserve"> </w:t>
+      </w:r>
+      <w:r>
+        <w:rPr>
+          <w:color w:val="0070C0"/>
+        </w:rPr>
+        <w:t>2</w:t>
+      </w:r>
+      <w:bookmarkEnd w:id="23"/>
+      <w:r>
+        <w:rPr>
+          <w:color w:val="0070C0"/>
+        </w:rPr>
+        <w:t xml:space="preserve"> requests an exclusive lock on </w:t>
+      </w:r>
+      <w:bookmarkStart w:id="24" w:name="OLE_LINK29"/>
+      <w:r>
+        <w:rPr>
+          <w:color w:val="0070C0"/>
+        </w:rPr>
+        <w:t xml:space="preserve">item </w:t>
+      </w:r>
+      <w:bookmarkEnd w:id="24"/>
+      <w:r>
+        <w:rPr>
+          <w:color w:val="0070C0"/>
+        </w:rPr>
+        <w:t>B (X(B)): X(</w:t>
+      </w:r>
+      <w:proofErr w:type="spellStart"/>
+      <w:r>
+        <w:rPr>
+          <w:color w:val="0070C0"/>
+        </w:rPr>
+        <w:t>T2</w:t>
+      </w:r>
+      <w:proofErr w:type="spellEnd"/>
+      <w:r>
+        <w:rPr>
+          <w:color w:val="0070C0"/>
+        </w:rPr>
+        <w:t xml:space="preserve">) </w:t>
+      </w:r>
+    </w:p>
+    <w:p>
+      <w:pPr>
+        <w:tabs>
+          <w:tab w:val="left" w:pos="566"/>
+        </w:tabs>
+        <w:spacing w:line="240" w:lineRule="auto"/>
+        <w:ind w:left="720"/>
+        <w:rPr>
+          <w:color w:val="0070C0"/>
+        </w:rPr>
+      </w:pPr>
+      <w:r>
+        <w:rPr>
+          <w:color w:val="0070C0"/>
+        </w:rPr>
+        <w:t>-</w:t>
+      </w:r>
+      <w:r>
+        <w:rPr>
+          <w:color w:val="0070C0"/>
+        </w:rPr>
+        <w:t>-</w:t>
+      </w:r>
+      <w:r>
+        <w:rPr>
+          <w:color w:val="0070C0"/>
+        </w:rPr>
+        <w:t>Lock on B.</w:t>
+      </w:r>
+    </w:p>
+    <w:p>
+      <w:pPr>
+        <w:tabs>
+          <w:tab w:val="left" w:pos="566"/>
+        </w:tabs>
+        <w:spacing w:line="240" w:lineRule="auto"/>
+        <w:ind w:left="720"/>
+        <w:rPr>
+          <w:color w:val="0070C0"/>
+        </w:rPr>
+      </w:pPr>
+    </w:p>
+    <w:p>
+      <w:pPr>
+        <w:tabs>
+          <w:tab w:val="left" w:pos="566"/>
+        </w:tabs>
+        <w:spacing w:line="240" w:lineRule="auto"/>
+        <w:ind w:left="720"/>
+        <w:rPr>
+          <w:color w:val="0070C0"/>
+        </w:rPr>
+      </w:pPr>
+      <w:r>
+        <w:rPr>
+          <w:color w:val="0070C0"/>
+        </w:rPr>
+        <w:t>In</w:t>
+      </w:r>
+      <w:r>
+        <w:rPr>
+          <w:color w:val="0070C0"/>
+        </w:rPr>
+        <w:t xml:space="preserve"> Time 9:</w:t>
+      </w:r>
+    </w:p>
+    <w:p>
+      <w:pPr>
+        <w:tabs>
+          <w:tab w:val="left" w:pos="566"/>
+        </w:tabs>
+        <w:spacing w:line="240" w:lineRule="auto"/>
+        <w:ind w:left="720"/>
+        <w:rPr>
+          <w:color w:val="0070C0"/>
+        </w:rPr>
+      </w:pPr>
+      <w:r>
+        <w:rPr>
+          <w:color w:val="0070C0"/>
+        </w:rPr>
+        <w:t>Transaction</w:t>
+      </w:r>
+      <w:r>
+        <w:rPr>
+          <w:color w:val="0070C0"/>
+        </w:rPr>
+        <w:t xml:space="preserve"> 2 requests an exclusive lock on </w:t>
+      </w:r>
+      <w:r>
+        <w:rPr>
+          <w:color w:val="0070C0"/>
+        </w:rPr>
+        <w:t xml:space="preserve">item </w:t>
+      </w:r>
+      <w:r>
+        <w:rPr>
+          <w:color w:val="0070C0"/>
+        </w:rPr>
+        <w:t>A (X(A)): X(</w:t>
+      </w:r>
+      <w:proofErr w:type="spellStart"/>
+      <w:r>
+        <w:rPr>
+          <w:color w:val="0070C0"/>
+        </w:rPr>
+        <w:t>T2</w:t>
+      </w:r>
+      <w:proofErr w:type="spellEnd"/>
+      <w:r>
+        <w:rPr>
+          <w:color w:val="0070C0"/>
+        </w:rPr>
+        <w:t xml:space="preserve">) </w:t>
+      </w:r>
+    </w:p>
+    <w:p>
+      <w:pPr>
+        <w:tabs>
+          <w:tab w:val="left" w:pos="566"/>
+        </w:tabs>
+        <w:spacing w:line="240" w:lineRule="auto"/>
+        <w:ind w:left="720"/>
+        <w:rPr>
+          <w:color w:val="0070C0"/>
+        </w:rPr>
+      </w:pPr>
+      <w:r>
+        <w:rPr>
+          <w:color w:val="0070C0"/>
+        </w:rPr>
+        <w:t>--</w:t>
+      </w:r>
+      <w:r>
+        <w:rPr>
+          <w:color w:val="0070C0"/>
+        </w:rPr>
+        <w:t>Lock on A.</w:t>
+      </w:r>
+    </w:p>
+    <w:p>
+      <w:pPr>
+        <w:tabs>
+          <w:tab w:val="left" w:pos="566"/>
+        </w:tabs>
+        <w:spacing w:line="240" w:lineRule="auto"/>
+        <w:ind w:left="720"/>
+        <w:rPr>
+          <w:color w:val="0070C0"/>
+        </w:rPr>
+      </w:pPr>
+    </w:p>
+    <w:bookmarkEnd w:id="8"/>
     <w:p>
       <w:pPr>
         <w:tabs>
@@ -2530,6 +4353,7 @@
       </w:r>
     </w:p>
     <w:p/>
+    <w:bookmarkEnd w:id="0"/>
     <w:p/>
     <w:sectPr>
       <w:pgSz w:w="12240" w:h="15840"/>
@@ -2542,7 +4366,7 @@
 </file>
 
 <file path=word/numbering.xml><?xml version="1.0" encoding="utf-8"?>
-<w:numbering xmlns:wpc="http://schemas.microsoft.com/office/word/2010/wordprocessingCanvas" xmlns:cx="http://schemas.microsoft.com/office/drawing/2014/chartex" xmlns:cx1="http://schemas.microsoft.com/office/drawing/2015/9/8/chartex" xmlns:cx2="http://schemas.microsoft.com/office/drawing/2015/10/21/chartex" xmlns:cx3="http://schemas.microsoft.com/office/drawing/2016/5/9/chartex" xmlns:cx4="http://schemas.microsoft.com/office/drawing/2016/5/10/chartex" xmlns:cx5="http://schemas.microsoft.com/office/drawing/2016/5/11/chartex" xmlns:cx6="http://schemas.microsoft.com/office/drawing/2016/5/12/chartex" xmlns:cx7="http://schemas.microsoft.com/office/drawing/2016/5/13/chartex" xmlns:cx8="http://schemas.microsoft.com/office/drawing/2016/5/14/chartex" xmlns:mc="http://schemas.openxmlformats.org/markup-compatibility/2006" xmlns:aink="http://schemas.microsoft.com/office/drawing/2016/ink" xmlns:am3d="http://schemas.microsoft.com/office/drawing/2017/model3d" xmlns:o="urn:schemas-microsoft-com:office:office" xmlns:r="http://schemas.openxmlformats.org/officeDocument/2006/relationships" xmlns:m="http://schemas.openxmlformats.org/officeDocument/2006/math" xmlns:v="urn:schemas-microsoft-com:vml" xmlns:wp14="http://schemas.microsoft.com/office/word/2010/wordprocessingDrawing" xmlns:wp="http://schemas.openxmlformats.org/drawingml/2006/wordprocessingDrawing" xmlns:w10="urn:schemas-microsoft-com:office:word" xmlns:w="http://schemas.openxmlformats.org/wordprocessingml/2006/main" xmlns:w14="http://schemas.microsoft.com/office/word/2010/wordml" xmlns:w15="http://schemas.microsoft.com/office/word/2012/wordml" xmlns:w16cex="http://schemas.microsoft.com/office/word/2018/wordml/cex" xmlns:w16cid="http://schemas.microsoft.com/office/word/2016/wordml/cid" xmlns:w16="http://schemas.microsoft.com/office/word/2018/wordml" xmlns:w16sdtdh="http://schemas.microsoft.com/office/word/2020/wordml/sdtdatahash" xmlns:w16se="http://schemas.microsoft.com/office/word/2015/wordml/symex" xmlns:wpg="http://schemas.microsoft.com/office/word/2010/wordprocessingGroup" xmlns:wpi="http://schemas.microsoft.com/office/word/2010/wordprocessingInk" xmlns:wne="http://schemas.microsoft.com/office/word/2006/wordml" xmlns:wps="http://schemas.microsoft.com/office/word/2010/wordprocessingShape" mc:Ignorable="w14 w15 w16se w16cid w16 w16cex w16sdtdh wp14">
+<w:numbering xmlns:wpc="http://schemas.microsoft.com/office/word/2010/wordprocessingCanvas" xmlns:cx="http://schemas.microsoft.com/office/drawing/2014/chartex" xmlns:cx1="http://schemas.microsoft.com/office/drawing/2015/9/8/chartex" xmlns:cx2="http://schemas.microsoft.com/office/drawing/2015/10/21/chartex" xmlns:cx3="http://schemas.microsoft.com/office/drawing/2016/5/9/chartex" xmlns:cx4="http://schemas.microsoft.com/office/drawing/2016/5/10/chartex" xmlns:cx5="http://schemas.microsoft.com/office/drawing/2016/5/11/chartex" xmlns:cx6="http://schemas.microsoft.com/office/drawing/2016/5/12/chartex" xmlns:cx7="http://schemas.microsoft.com/office/drawing/2016/5/13/chartex" xmlns:cx8="http://schemas.microsoft.com/office/drawing/2016/5/14/chartex" xmlns:mc="http://schemas.openxmlformats.org/markup-compatibility/2006" xmlns:aink="http://schemas.microsoft.com/office/drawing/2016/ink" xmlns:am3d="http://schemas.microsoft.com/office/drawing/2017/model3d" xmlns:o="urn:schemas-microsoft-com:office:office" xmlns:oel="http://schemas.microsoft.com/office/2019/extlst" xmlns:r="http://schemas.openxmlformats.org/officeDocument/2006/relationships" xmlns:m="http://schemas.openxmlformats.org/officeDocument/2006/math" xmlns:v="urn:schemas-microsoft-com:vml" xmlns:wp14="http://schemas.microsoft.com/office/word/2010/wordprocessingDrawing" xmlns:wp="http://schemas.openxmlformats.org/drawingml/2006/wordprocessingDrawing" xmlns:w10="urn:schemas-microsoft-com:office:word" xmlns:w="http://schemas.openxmlformats.org/wordprocessingml/2006/main" xmlns:w14="http://schemas.microsoft.com/office/word/2010/wordml" xmlns:w15="http://schemas.microsoft.com/office/word/2012/wordml" xmlns:w16cex="http://schemas.microsoft.com/office/word/2018/wordml/cex" xmlns:w16cid="http://schemas.microsoft.com/office/word/2016/wordml/cid" xmlns:w16="http://schemas.microsoft.com/office/word/2018/wordml" xmlns:w16sdtdh="http://schemas.microsoft.com/office/word/2020/wordml/sdtdatahash" xmlns:w16se="http://schemas.microsoft.com/office/word/2015/wordml/symex" xmlns:wpg="http://schemas.microsoft.com/office/word/2010/wordprocessingGroup" xmlns:wpi="http://schemas.microsoft.com/office/word/2010/wordprocessingInk" xmlns:wne="http://schemas.microsoft.com/office/word/2006/wordml" xmlns:wps="http://schemas.microsoft.com/office/word/2010/wordprocessingShape" mc:Ignorable="w14 w15 w16se w16cid w16 w16cex w16sdtdh wp14">
   <w:abstractNum w:abstractNumId="0" w15:restartNumberingAfterBreak="0">
     <w:nsid w:val="2501633E"/>
     <w:multiLevelType w:val="multilevel"/>
@@ -2656,7 +4480,7 @@
       </w:rPr>
     </w:lvl>
   </w:abstractNum>
-  <w:num w:numId="1">
+  <w:num w:numId="1" w16cid:durableId="603269523">
     <w:abstractNumId w:val="0"/>
   </w:num>
 </w:numbering>

</xml_diff>